<commit_message>
reupload of release plan
</commit_message>
<xml_diff>
--- a/ReleaseandSprintPlan.docx
+++ b/ReleaseandSprintPlan.docx
@@ -96,13 +96,8 @@
           </w:tcPr>
           <w:p>
             <w:r>
-              <w:t xml:space="preserve">Kirwan </w:t>
-            </w:r>
-            <w:proofErr w:type="spellStart"/>
-            <w:r>
-              <w:t>Elmsly</w:t>
-            </w:r>
-            <w:proofErr w:type="spellEnd"/>
+              <w:t>Kirwan Elmsly</w:t>
+            </w:r>
           </w:p>
         </w:tc>
       </w:tr>
@@ -167,13 +162,8 @@
           </w:tcPr>
           <w:p>
             <w:r>
-              <w:t xml:space="preserve">Ibrahim </w:t>
-            </w:r>
-            <w:proofErr w:type="spellStart"/>
-            <w:r>
-              <w:t>Alharbi</w:t>
-            </w:r>
-            <w:proofErr w:type="spellEnd"/>
+              <w:t>Ibrahim Alharbi</w:t>
+            </w:r>
           </w:p>
         </w:tc>
       </w:tr>
@@ -193,13 +183,8 @@
             <w:tcW w:w="4621" w:type="dxa"/>
           </w:tcPr>
           <w:p>
-            <w:proofErr w:type="spellStart"/>
-            <w:r>
-              <w:t>Zhentian</w:t>
-            </w:r>
-            <w:proofErr w:type="spellEnd"/>
-            <w:r>
-              <w:t xml:space="preserve"> Liu</w:t>
+            <w:r>
+              <w:t>Zhentian Liu</w:t>
             </w:r>
           </w:p>
         </w:tc>
@@ -220,13 +205,8 @@
             <w:tcW w:w="4621" w:type="dxa"/>
           </w:tcPr>
           <w:p>
-            <w:proofErr w:type="spellStart"/>
-            <w:r>
-              <w:t>Chaosheng</w:t>
-            </w:r>
-            <w:proofErr w:type="spellEnd"/>
-            <w:r>
-              <w:t xml:space="preserve"> Jiang</w:t>
+            <w:r>
+              <w:t>Chaosheng Jiang</w:t>
             </w:r>
           </w:p>
         </w:tc>
@@ -241,17 +221,8 @@
           <w:sz w:val="24"/>
           <w:szCs w:val="24"/>
         </w:rPr>
-        <w:t xml:space="preserve">Tutor: Malcolm </w:t>
+        <w:t>Tutor: Malcolm Corney</w:t>
       </w:r>
-      <w:proofErr w:type="spellStart"/>
-      <w:r>
-        <w:rPr>
-          <w:sz w:val="24"/>
-          <w:szCs w:val="24"/>
-        </w:rPr>
-        <w:t>Corney</w:t>
-      </w:r>
-      <w:proofErr w:type="spellEnd"/>
     </w:p>
     <w:p>
       <w:pPr>
@@ -316,21 +287,7 @@
             <w:color w:val="0000FF"/>
             <w:u w:val="single"/>
           </w:rPr>
-          <w:t>Re</w:t>
-        </w:r>
-        <w:r>
-          <w:rPr>
-            <w:color w:val="0000FF"/>
-            <w:u w:val="single"/>
-          </w:rPr>
-          <w:t>l</w:t>
-        </w:r>
-        <w:r>
-          <w:rPr>
-            <w:color w:val="0000FF"/>
-            <w:u w:val="single"/>
-          </w:rPr>
-          <w:t>ease Plan</w:t>
+          <w:t>Release Plan</w:t>
         </w:r>
       </w:hyperlink>
       <w:hyperlink w:anchor="h.gjdgxs">
@@ -733,7 +690,7 @@
       <w:pPr>
         <w:spacing w:after="120" w:line="240" w:lineRule="auto"/>
       </w:pPr>
-      <w:hyperlink r:id="rId6" w:anchor="_Toc426554731"/>
+      <w:hyperlink w:anchor="_Toc426554731"/>
     </w:p>
     <w:p>
       <w:r>
@@ -745,7 +702,7 @@
         <w:widowControl w:val="0"/>
         <w:spacing w:after="0"/>
       </w:pPr>
-      <w:hyperlink r:id="rId7" w:anchor="_Toc426554731"/>
+      <w:hyperlink w:anchor="_Toc426554731"/>
     </w:p>
     <w:p>
       <w:pPr>
@@ -812,10 +769,7 @@
         <w:jc w:val="both"/>
       </w:pPr>
       <w:r>
-        <w:t xml:space="preserve">This release allows both migrants and volunteer users to create and manage their own accounts online. In this version, both users will be able to start the jobs according to their types (either migrants or volunteer).  For example, migrants can lodge jobs </w:t>
-      </w:r>
-      <w:r>
-        <w:t xml:space="preserve">which will notify the volunteer by changing his job status/notification and after volunteer’s action on the job, migrants will also be updated. </w:t>
+        <w:t xml:space="preserve">This release allows both migrants and volunteer users to create and manage their own accounts online. In this version, both users will be able to start the jobs according to their types (either migrants or volunteer).  For example, migrants can lodge jobs which will notify the volunteer by changing his job status/notification and after volunteer’s action on the job, migrants will also be updated. </w:t>
       </w:r>
     </w:p>
     <w:p>
@@ -824,6 +778,9 @@
       </w:pPr>
       <w:bookmarkStart w:id="2" w:name="h.1fob9te" w:colFirst="0" w:colLast="0"/>
       <w:bookmarkEnd w:id="2"/>
+      <w:r>
+        <w:t xml:space="preserve">Sprint 1 - </w:t>
+      </w:r>
       <w:r>
         <w:t>Account &amp; User Information</w:t>
       </w:r>
@@ -883,10 +840,7 @@
               <w:cnfStyle w:val="100000000000" w:firstRow="1" w:lastRow="0" w:firstColumn="0" w:lastColumn="0" w:oddVBand="0" w:evenVBand="0" w:oddHBand="0" w:evenHBand="0" w:firstRowFirstColumn="0" w:firstRowLastColumn="0" w:lastRowFirstColumn="0" w:lastRowLastColumn="0"/>
             </w:pPr>
             <w:r>
-              <w:t>Story T</w:t>
-            </w:r>
-            <w:r>
-              <w:t>itle</w:t>
+              <w:t>Story Title</w:t>
             </w:r>
           </w:p>
         </w:tc>
@@ -1181,10 +1135,10 @@
       <w:bookmarkStart w:id="4" w:name="h.bi8r6q8n5c8t" w:colFirst="0" w:colLast="0"/>
       <w:bookmarkEnd w:id="4"/>
       <w:r>
-        <w:t>Preliminary</w:t>
+        <w:t xml:space="preserve">Sprint 2 - </w:t>
       </w:r>
       <w:r>
-        <w:t xml:space="preserve"> Job Flow</w:t>
+        <w:t>Preliminary Job Flow</w:t>
       </w:r>
     </w:p>
     <w:p>
@@ -1384,10 +1338,7 @@
               <w:cnfStyle w:val="000000100000" w:firstRow="0" w:lastRow="0" w:firstColumn="0" w:lastColumn="0" w:oddVBand="0" w:evenVBand="0" w:oddHBand="1" w:evenHBand="0" w:firstRowFirstColumn="0" w:firstRowLastColumn="0" w:lastRowFirstColumn="0" w:lastRowLastColumn="0"/>
             </w:pPr>
             <w:r>
-              <w:t xml:space="preserve">Volunteer </w:t>
-            </w:r>
-            <w:r>
-              <w:t>Job status change</w:t>
+              <w:t>Volunteer Job status change</w:t>
             </w:r>
           </w:p>
         </w:tc>
@@ -1598,6 +1549,9 @@
       <w:bookmarkStart w:id="6" w:name="h.tyjcwt" w:colFirst="0" w:colLast="0"/>
       <w:bookmarkEnd w:id="6"/>
       <w:r>
+        <w:t xml:space="preserve">Sprint 3 - </w:t>
+      </w:r>
+      <w:r>
         <w:t>Language and Account Support</w:t>
       </w:r>
     </w:p>
@@ -1653,10 +1607,7 @@
               <w:cnfStyle w:val="100000000000" w:firstRow="1" w:lastRow="0" w:firstColumn="0" w:lastColumn="0" w:oddVBand="0" w:evenVBand="0" w:oddHBand="0" w:evenHBand="0" w:firstRowFirstColumn="0" w:firstRowLastColumn="0" w:lastRowFirstColumn="0" w:lastRowLastColumn="0"/>
             </w:pPr>
             <w:r>
-              <w:t>Story Titl</w:t>
-            </w:r>
-            <w:r>
-              <w:t>e</w:t>
+              <w:t>Story Title</w:t>
             </w:r>
           </w:p>
         </w:tc>
@@ -1888,6 +1839,9 @@
       </w:pPr>
       <w:bookmarkStart w:id="7" w:name="h.3dy6vkm" w:colFirst="0" w:colLast="0"/>
       <w:bookmarkEnd w:id="7"/>
+      <w:r>
+        <w:t xml:space="preserve">Sprint 4 - </w:t>
+      </w:r>
       <w:r>
         <w:t>Rostering</w:t>
       </w:r>
@@ -2311,10 +2265,7 @@
               <w:cnfStyle w:val="000000100000" w:firstRow="0" w:lastRow="0" w:firstColumn="0" w:lastColumn="0" w:oddVBand="0" w:evenVBand="0" w:oddHBand="1" w:evenHBand="0" w:firstRowFirstColumn="0" w:firstRowLastColumn="0" w:lastRowFirstColumn="0" w:lastRowLastColumn="0"/>
             </w:pPr>
             <w:r>
-              <w:t>Volunteer view all unactioned</w:t>
-            </w:r>
-            <w:r>
-              <w:t xml:space="preserve"> requests</w:t>
+              <w:t>Volunteer view all unactioned requests</w:t>
             </w:r>
           </w:p>
         </w:tc>
@@ -3445,15 +3396,7 @@
               <w:cnfStyle w:val="000000000000" w:firstRow="0" w:lastRow="0" w:firstColumn="0" w:lastColumn="0" w:oddVBand="0" w:evenVBand="0" w:oddHBand="0" w:evenHBand="0" w:firstRowFirstColumn="0" w:firstRowLastColumn="0" w:lastRowFirstColumn="0" w:lastRowLastColumn="0"/>
             </w:pPr>
             <w:r>
-              <w:t xml:space="preserve">Design and create </w:t>
-            </w:r>
-            <w:proofErr w:type="spellStart"/>
-            <w:r>
-              <w:t>mysql</w:t>
-            </w:r>
-            <w:proofErr w:type="spellEnd"/>
-            <w:r>
-              <w:t xml:space="preserve"> database schema (i.e. relational table) to store migrants account information</w:t>
+              <w:t>Design and create mysql database schema (i.e. relational table) to store migrants account information</w:t>
             </w:r>
           </w:p>
         </w:tc>
@@ -4224,15 +4167,7 @@
               <w:cnfStyle w:val="000000000000" w:firstRow="0" w:lastRow="0" w:firstColumn="0" w:lastColumn="0" w:oddVBand="0" w:evenVBand="0" w:oddHBand="0" w:evenHBand="0" w:firstRowFirstColumn="0" w:firstRowLastColumn="0" w:lastRowFirstColumn="0" w:lastRowLastColumn="0"/>
             </w:pPr>
             <w:r>
-              <w:t xml:space="preserve">Design and create </w:t>
-            </w:r>
-            <w:proofErr w:type="spellStart"/>
-            <w:r>
-              <w:t>mysql</w:t>
-            </w:r>
-            <w:proofErr w:type="spellEnd"/>
-            <w:r>
-              <w:t xml:space="preserve"> database schema (i.e. relational table) to store volunteer account information</w:t>
+              <w:t>Design and create mysql database schema (i.e. relational table) to store volunteer account information</w:t>
             </w:r>
           </w:p>
         </w:tc>
@@ -5099,15 +5034,15 @@
               <w:t>accept inputs of</w:t>
             </w:r>
             <w:r>
-              <w:t xml:space="preserve"> username, password and </w:t>
-            </w:r>
-            <w:proofErr w:type="spellStart"/>
-            <w:r>
-              <w:t>usertype</w:t>
-            </w:r>
-            <w:proofErr w:type="spellEnd"/>
-            <w:r>
-              <w:t xml:space="preserve"> from the user</w:t>
+              <w:t xml:space="preserve"> username, password and user</w:t>
+            </w:r>
+            <w:r>
+              <w:t xml:space="preserve"> </w:t>
+            </w:r>
+            <w:bookmarkStart w:id="21" w:name="_GoBack"/>
+            <w:bookmarkEnd w:id="21"/>
+            <w:r>
+              <w:t>type from the user</w:t>
             </w:r>
           </w:p>
         </w:tc>
@@ -5163,8 +5098,6 @@
             <w:r>
               <w:t>42</w:t>
             </w:r>
-            <w:bookmarkStart w:id="21" w:name="_GoBack"/>
-            <w:bookmarkEnd w:id="21"/>
           </w:p>
         </w:tc>
         <w:tc>
@@ -5263,10 +5196,7 @@
               <w:t>Create a user rights</w:t>
             </w:r>
             <w:r>
-              <w:t xml:space="preserve"> table </w:t>
-            </w:r>
-            <w:r>
-              <w:t>in the database which will list the valid access for all types of users</w:t>
+              <w:t xml:space="preserve"> table in the database which will list the valid access for all types of users</w:t>
             </w:r>
           </w:p>
         </w:tc>
@@ -5615,7 +5545,7 @@
       </w:pPr>
     </w:p>
     <w:sectPr>
-      <w:footerReference w:type="default" r:id="rId8"/>
+      <w:footerReference w:type="default" r:id="rId6"/>
       <w:pgSz w:w="11906" w:h="16838"/>
       <w:pgMar w:top="1440" w:right="1440" w:bottom="1440" w:left="1440" w:header="720" w:footer="720" w:gutter="0"/>
       <w:pgNumType w:start="1"/>
@@ -5674,7 +5604,7 @@
       <w:rPr>
         <w:noProof/>
       </w:rPr>
-      <w:t>6</w:t>
+      <w:t>1</w:t>
     </w:r>
     <w:r>
       <w:fldChar w:fldCharType="end"/>

</xml_diff>

<commit_message>
upload modified release and sprint
</commit_message>
<xml_diff>
--- a/ReleaseandSprintPlan.docx
+++ b/ReleaseandSprintPlan.docx
@@ -1,6 +1,6 @@
 
 <file path=word/document.xml><?xml version="1.0" encoding="utf-8"?>
-<w:document xmlns:wpc="http://schemas.microsoft.com/office/word/2010/wordprocessingCanvas" xmlns:mc="http://schemas.openxmlformats.org/markup-compatibility/2006" xmlns:o="urn:schemas-microsoft-com:office:office" xmlns:r="http://schemas.openxmlformats.org/officeDocument/2006/relationships" xmlns:m="http://schemas.openxmlformats.org/officeDocument/2006/math" xmlns:v="urn:schemas-microsoft-com:vml" xmlns:wp14="http://schemas.microsoft.com/office/word/2010/wordprocessingDrawing" xmlns:wp="http://schemas.openxmlformats.org/drawingml/2006/wordprocessingDrawing" xmlns:w10="urn:schemas-microsoft-com:office:word" xmlns:w="http://schemas.openxmlformats.org/wordprocessingml/2006/main" xmlns:w14="http://schemas.microsoft.com/office/word/2010/wordml" xmlns:w15="http://schemas.microsoft.com/office/word/2012/wordml" xmlns:wpg="http://schemas.microsoft.com/office/word/2010/wordprocessingGroup" xmlns:wpi="http://schemas.microsoft.com/office/word/2010/wordprocessingInk" xmlns:wne="http://schemas.microsoft.com/office/word/2006/wordml" xmlns:wps="http://schemas.microsoft.com/office/word/2010/wordprocessingShape" mc:Ignorable="w14 w15 wp14">
+<w:document xmlns:wpc="http://schemas.microsoft.com/office/word/2010/wordprocessingCanvas" xmlns:mo="http://schemas.microsoft.com/office/mac/office/2008/main" xmlns:mc="http://schemas.openxmlformats.org/markup-compatibility/2006" xmlns:mv="urn:schemas-microsoft-com:mac:vml" xmlns:o="urn:schemas-microsoft-com:office:office" xmlns:r="http://schemas.openxmlformats.org/officeDocument/2006/relationships" xmlns:m="http://schemas.openxmlformats.org/officeDocument/2006/math" xmlns:v="urn:schemas-microsoft-com:vml" xmlns:wp14="http://schemas.microsoft.com/office/word/2010/wordprocessingDrawing" xmlns:wp="http://schemas.openxmlformats.org/drawingml/2006/wordprocessingDrawing" xmlns:w10="urn:schemas-microsoft-com:office:word" xmlns:w="http://schemas.openxmlformats.org/wordprocessingml/2006/main" xmlns:w14="http://schemas.microsoft.com/office/word/2010/wordml" xmlns:w15="http://schemas.microsoft.com/office/word/2012/wordml" xmlns:wpg="http://schemas.microsoft.com/office/word/2010/wordprocessingGroup" xmlns:wpi="http://schemas.microsoft.com/office/word/2010/wordprocessingInk" xmlns:wne="http://schemas.microsoft.com/office/word/2006/wordml" xmlns:wps="http://schemas.microsoft.com/office/word/2010/wordprocessingShape" mc:Ignorable="w14 w15 wp14">
   <w:background w:color="FFFFFF"/>
   <w:body>
     <w:p>
@@ -333,7 +333,7 @@
             <w:color w:val="0000FF"/>
             <w:u w:val="single"/>
           </w:rPr>
-          <w:t>Feature Title 1</w:t>
+          <w:t>Sprint 1 - Account &amp; User Information</w:t>
         </w:r>
       </w:hyperlink>
       <w:hyperlink w:anchor="h.1fob9te">
@@ -350,13 +350,13 @@
         <w:spacing w:after="100"/>
         <w:ind w:left="440"/>
       </w:pPr>
-      <w:hyperlink w:anchor="h.3znysh7">
+      <w:hyperlink w:anchor="_Sprint_2_-">
         <w:r>
           <w:rPr>
             <w:color w:val="0000FF"/>
             <w:u w:val="single"/>
           </w:rPr>
-          <w:t>Feature Title 2</w:t>
+          <w:t>Sprint 2 - Preliminary Job Flow</w:t>
         </w:r>
       </w:hyperlink>
       <w:hyperlink w:anchor="h.3znysh7">
@@ -396,13 +396,13 @@
         <w:spacing w:after="100"/>
         <w:ind w:left="440"/>
       </w:pPr>
-      <w:hyperlink w:anchor="h.tyjcwt">
+      <w:hyperlink w:anchor="_Sprint_3_-">
         <w:r>
           <w:rPr>
             <w:color w:val="0000FF"/>
             <w:u w:val="single"/>
           </w:rPr>
-          <w:t>Feature Title 1</w:t>
+          <w:t>Sprint 3 - Language and Account Support</w:t>
         </w:r>
       </w:hyperlink>
       <w:hyperlink w:anchor="h.tyjcwt">
@@ -419,13 +419,13 @@
         <w:spacing w:after="100"/>
         <w:ind w:left="440"/>
       </w:pPr>
-      <w:hyperlink w:anchor="h.3dy6vkm">
+      <w:hyperlink w:anchor="_Sprint_4_-">
         <w:r>
           <w:rPr>
             <w:color w:val="0000FF"/>
             <w:u w:val="single"/>
           </w:rPr>
-          <w:t>Feature Title 2</w:t>
+          <w:t>Sprint 4 - Rostering</w:t>
         </w:r>
       </w:hyperlink>
       <w:hyperlink w:anchor="h.3dy6vkm">
@@ -792,6 +792,9 @@
       </w:pPr>
       <w:r>
         <w:t xml:space="preserve">Different account types will setup with their own access control.  </w:t>
+      </w:r>
+      <w:r>
+        <w:t>Contact information for volunteers will also be collected and implemented into a database solution.</w:t>
       </w:r>
     </w:p>
     <w:tbl>
@@ -1133,7 +1136,9 @@
         <w:pStyle w:val="Heading2"/>
       </w:pPr>
       <w:bookmarkStart w:id="4" w:name="h.bi8r6q8n5c8t" w:colFirst="0" w:colLast="0"/>
+      <w:bookmarkStart w:id="5" w:name="_Sprint_2_-"/>
       <w:bookmarkEnd w:id="4"/>
+      <w:bookmarkEnd w:id="5"/>
       <w:r>
         <w:t xml:space="preserve">Sprint 2 - </w:t>
       </w:r>
@@ -1155,6 +1160,9 @@
       </w:r>
       <w:r>
         <w:t xml:space="preserve"> information.</w:t>
+      </w:r>
+      <w:r>
+        <w:t xml:space="preserve"> This will allow the system to start to function in a limited capacity as it will have the ability to lodge jobs.</w:t>
       </w:r>
     </w:p>
     <w:tbl>
@@ -1488,8 +1496,8 @@
       <w:pPr>
         <w:pStyle w:val="Heading1"/>
       </w:pPr>
-      <w:bookmarkStart w:id="5" w:name="h.2et92p0" w:colFirst="0" w:colLast="0"/>
-      <w:bookmarkEnd w:id="5"/>
+      <w:bookmarkStart w:id="6" w:name="h.2et92p0" w:colFirst="0" w:colLast="0"/>
+      <w:bookmarkEnd w:id="6"/>
       <w:r>
         <w:lastRenderedPageBreak/>
         <w:t>Release 2</w:t>
@@ -1541,13 +1549,18 @@
       <w:r>
         <w:t>The main goal of release 2 is to add some features to the site to help both user types get things done quicker.</w:t>
       </w:r>
+      <w:r>
+        <w:t xml:space="preserve"> This release is also focused on accessibility to users by providing language support. Account history will be accessible which will help keep track of previous jobs that may not have been completed to the required standard.</w:t>
+      </w:r>
     </w:p>
     <w:p>
       <w:pPr>
         <w:pStyle w:val="Heading2"/>
       </w:pPr>
-      <w:bookmarkStart w:id="6" w:name="h.tyjcwt" w:colFirst="0" w:colLast="0"/>
-      <w:bookmarkEnd w:id="6"/>
+      <w:bookmarkStart w:id="7" w:name="h.tyjcwt" w:colFirst="0" w:colLast="0"/>
+      <w:bookmarkStart w:id="8" w:name="_Sprint_3_-"/>
+      <w:bookmarkEnd w:id="7"/>
+      <w:bookmarkEnd w:id="8"/>
       <w:r>
         <w:t xml:space="preserve">Sprint 3 - </w:t>
       </w:r>
@@ -1562,6 +1575,9 @@
       </w:pPr>
       <w:r>
         <w:t xml:space="preserve">Multi Language support will be added as well as functions to support the user account history. </w:t>
+      </w:r>
+      <w:r>
+        <w:t>This will help the communication between the organisation and the clients and will ensure better outcomes for all parties.</w:t>
       </w:r>
     </w:p>
     <w:tbl>
@@ -1837,8 +1853,10 @@
       <w:pPr>
         <w:pStyle w:val="Heading2"/>
       </w:pPr>
-      <w:bookmarkStart w:id="7" w:name="h.3dy6vkm" w:colFirst="0" w:colLast="0"/>
-      <w:bookmarkEnd w:id="7"/>
+      <w:bookmarkStart w:id="9" w:name="h.3dy6vkm" w:colFirst="0" w:colLast="0"/>
+      <w:bookmarkStart w:id="10" w:name="_Sprint_4_-"/>
+      <w:bookmarkEnd w:id="9"/>
+      <w:bookmarkEnd w:id="10"/>
       <w:r>
         <w:t xml:space="preserve">Sprint 4 - </w:t>
       </w:r>
@@ -1854,6 +1872,11 @@
       <w:r>
         <w:t>Ability to view and change rosters will be added as well as a request system for volunteers to request roster changes.</w:t>
       </w:r>
+      <w:r>
+        <w:t xml:space="preserve"> This will allow easier communication between management and staff and ensure the centre is staffed at all times.</w:t>
+      </w:r>
+      <w:bookmarkStart w:id="11" w:name="_GoBack"/>
+      <w:bookmarkEnd w:id="11"/>
     </w:p>
     <w:tbl>
       <w:tblPr>
@@ -2122,8 +2145,8 @@
       <w:pPr>
         <w:pStyle w:val="Heading1"/>
       </w:pPr>
-      <w:bookmarkStart w:id="8" w:name="h.1t3h5sf" w:colFirst="0" w:colLast="0"/>
-      <w:bookmarkEnd w:id="8"/>
+      <w:bookmarkStart w:id="12" w:name="h.1t3h5sf" w:colFirst="0" w:colLast="0"/>
+      <w:bookmarkEnd w:id="12"/>
       <w:r>
         <w:t>Release 3</w:t>
       </w:r>
@@ -2148,6 +2171,28 @@
           <w:sz w:val="24"/>
           <w:szCs w:val="24"/>
         </w:rPr>
+        <w:t>18</w:t>
+      </w:r>
+      <w:r>
+        <w:rPr>
+          <w:sz w:val="24"/>
+          <w:szCs w:val="24"/>
+          <w:vertAlign w:val="superscript"/>
+        </w:rPr>
+        <w:t xml:space="preserve"> </w:t>
+      </w:r>
+      <w:r>
+        <w:rPr>
+          <w:sz w:val="24"/>
+          <w:szCs w:val="24"/>
+        </w:rPr>
+        <w:t>November 2015</w:t>
+      </w:r>
+      <w:r>
+        <w:rPr>
+          <w:sz w:val="24"/>
+          <w:szCs w:val="24"/>
+        </w:rPr>
         <w:tab/>
         <w:t>Total Story Points: 20</w:t>
       </w:r>
@@ -2158,17 +2203,20 @@
         <w:spacing w:after="120" w:line="240" w:lineRule="auto"/>
       </w:pPr>
       <w:r>
-        <w:t>Short paragraph summarising the goals for this release.</w:t>
+        <w:t>The main goals of this release is to add the functionality of viewing old documents reducing the need for the business to hold onto paper records. It is also focused on optimising the system for dealing with requests more efficiently.</w:t>
       </w:r>
     </w:p>
     <w:p>
       <w:pPr>
         <w:pStyle w:val="Heading2"/>
       </w:pPr>
-      <w:bookmarkStart w:id="9" w:name="h.4d34og8" w:colFirst="0" w:colLast="0"/>
-      <w:bookmarkEnd w:id="9"/>
+      <w:bookmarkStart w:id="13" w:name="h.4d34og8" w:colFirst="0" w:colLast="0"/>
+      <w:bookmarkEnd w:id="13"/>
       <w:r>
-        <w:t>Feature Title 1</w:t>
+        <w:t xml:space="preserve">Sprint 5 – Request and document </w:t>
+      </w:r>
+      <w:r>
+        <w:t>management</w:t>
       </w:r>
     </w:p>
     <w:p>
@@ -2177,7 +2225,7 @@
         <w:spacing w:after="120" w:line="240" w:lineRule="auto"/>
       </w:pPr>
       <w:r>
-        <w:t>Short paragraph summarising this feature and its business value.</w:t>
+        <w:t>The features that will be delivered will be the ability to view all unactioned requests in the system including ways in which to narrow down and manage this data. We will also implement access to online document archive to save costs on storage of old documents.</w:t>
       </w:r>
     </w:p>
     <w:tbl>
@@ -2252,6 +2300,7 @@
           </w:tcPr>
           <w:p>
             <w:r>
+              <w:lastRenderedPageBreak/>
               <w:t>11</w:t>
             </w:r>
           </w:p>
@@ -2372,10 +2421,10 @@
       <w:pPr>
         <w:pStyle w:val="Heading2"/>
       </w:pPr>
-      <w:bookmarkStart w:id="10" w:name="h.2s8eyo1" w:colFirst="0" w:colLast="0"/>
-      <w:bookmarkEnd w:id="10"/>
+      <w:bookmarkStart w:id="14" w:name="h.2s8eyo1" w:colFirst="0" w:colLast="0"/>
+      <w:bookmarkEnd w:id="14"/>
       <w:r>
-        <w:t>Feature Title 2</w:t>
+        <w:t>Sprint 6 – Volunteer Tasks Screen</w:t>
       </w:r>
     </w:p>
     <w:p>
@@ -2384,7 +2433,10 @@
         <w:spacing w:after="120" w:line="240" w:lineRule="auto"/>
       </w:pPr>
       <w:r>
-        <w:t>Short paragraph summarising this feature and its business value.</w:t>
+        <w:t xml:space="preserve">This release focuses on a personalised task screen for each volunteer. Each </w:t>
+      </w:r>
+      <w:r>
+        <w:t>volunteer will see a summary of tasks that they have been assigned for the day and be able to interact with this information directly from the one screen. This will improve the efficiency of volunteers to be able to get more work done.</w:t>
       </w:r>
     </w:p>
     <w:tbl>
@@ -2459,7 +2511,6 @@
           </w:tcPr>
           <w:p>
             <w:r>
-              <w:lastRenderedPageBreak/>
               <w:t>7</w:t>
             </w:r>
           </w:p>
@@ -2564,8 +2615,8 @@
       <w:pPr>
         <w:pStyle w:val="Heading1"/>
       </w:pPr>
-      <w:bookmarkStart w:id="11" w:name="h.17dp8vu" w:colFirst="0" w:colLast="0"/>
-      <w:bookmarkEnd w:id="11"/>
+      <w:bookmarkStart w:id="15" w:name="h.17dp8vu" w:colFirst="0" w:colLast="0"/>
+      <w:bookmarkEnd w:id="15"/>
       <w:r>
         <w:t>Delivery Schedule</w:t>
       </w:r>
@@ -3140,8 +3191,8 @@
         <w:pStyle w:val="Heading2"/>
         <w:spacing w:before="360"/>
       </w:pPr>
-      <w:bookmarkStart w:id="12" w:name="h.3rdcrjn" w:colFirst="0" w:colLast="0"/>
-      <w:bookmarkEnd w:id="12"/>
+      <w:bookmarkStart w:id="16" w:name="h.3rdcrjn" w:colFirst="0" w:colLast="0"/>
+      <w:bookmarkEnd w:id="16"/>
       <w:r>
         <w:rPr>
           <w:b w:val="0"/>
@@ -3159,8 +3210,8 @@
       <w:pPr>
         <w:pStyle w:val="Title"/>
       </w:pPr>
-      <w:bookmarkStart w:id="13" w:name="h.26in1rg" w:colFirst="0" w:colLast="0"/>
-      <w:bookmarkEnd w:id="13"/>
+      <w:bookmarkStart w:id="17" w:name="h.26in1rg" w:colFirst="0" w:colLast="0"/>
+      <w:bookmarkEnd w:id="17"/>
       <w:r>
         <w:t>Sprint Plan</w:t>
       </w:r>
@@ -3169,8 +3220,8 @@
       <w:pPr>
         <w:pStyle w:val="Heading1"/>
       </w:pPr>
-      <w:bookmarkStart w:id="14" w:name="h.lnxbz9" w:colFirst="0" w:colLast="0"/>
-      <w:bookmarkEnd w:id="14"/>
+      <w:bookmarkStart w:id="18" w:name="h.lnxbz9" w:colFirst="0" w:colLast="0"/>
+      <w:bookmarkEnd w:id="18"/>
       <w:r>
         <w:t>Sprint 1</w:t>
       </w:r>
@@ -3202,8 +3253,8 @@
       <w:pPr>
         <w:pStyle w:val="Heading2"/>
       </w:pPr>
-      <w:bookmarkStart w:id="15" w:name="h.35nkun2" w:colFirst="0" w:colLast="0"/>
-      <w:bookmarkEnd w:id="15"/>
+      <w:bookmarkStart w:id="19" w:name="h.35nkun2" w:colFirst="0" w:colLast="0"/>
+      <w:bookmarkEnd w:id="19"/>
       <w:r>
         <w:rPr>
           <w:b w:val="0"/>
@@ -3223,8 +3274,8 @@
         <w:pStyle w:val="Heading2"/>
         <w:spacing w:before="360"/>
       </w:pPr>
-      <w:bookmarkStart w:id="16" w:name="h.1ksv4uv" w:colFirst="0" w:colLast="0"/>
-      <w:bookmarkEnd w:id="16"/>
+      <w:bookmarkStart w:id="20" w:name="h.1ksv4uv" w:colFirst="0" w:colLast="0"/>
+      <w:bookmarkEnd w:id="20"/>
       <w:r>
         <w:t>Story 17: Online Account Creation for Migrant Users</w:t>
       </w:r>
@@ -3606,8 +3657,8 @@
         <w:pStyle w:val="Heading2"/>
         <w:spacing w:before="360"/>
       </w:pPr>
-      <w:bookmarkStart w:id="17" w:name="h.44sinio" w:colFirst="0" w:colLast="0"/>
-      <w:bookmarkEnd w:id="17"/>
+      <w:bookmarkStart w:id="21" w:name="h.44sinio" w:colFirst="0" w:colLast="0"/>
+      <w:bookmarkEnd w:id="21"/>
       <w:r>
         <w:t>Story 22: Migrant contact Information</w:t>
       </w:r>
@@ -3994,8 +4045,8 @@
         <w:pStyle w:val="Heading2"/>
         <w:spacing w:before="360"/>
       </w:pPr>
-      <w:bookmarkStart w:id="18" w:name="h.2jxsxqh" w:colFirst="0" w:colLast="0"/>
-      <w:bookmarkEnd w:id="18"/>
+      <w:bookmarkStart w:id="22" w:name="h.2jxsxqh" w:colFirst="0" w:colLast="0"/>
+      <w:bookmarkEnd w:id="22"/>
       <w:r>
         <w:t>Story 19: Online Account Creation for Volunteer Users</w:t>
       </w:r>
@@ -4382,8 +4433,8 @@
         <w:pStyle w:val="Heading2"/>
         <w:spacing w:before="360"/>
       </w:pPr>
-      <w:bookmarkStart w:id="19" w:name="h.l8913hiamax4" w:colFirst="0" w:colLast="0"/>
-      <w:bookmarkEnd w:id="19"/>
+      <w:bookmarkStart w:id="23" w:name="h.l8913hiamax4" w:colFirst="0" w:colLast="0"/>
+      <w:bookmarkEnd w:id="23"/>
       <w:r>
         <w:t>Story 5: Volunteer contact Information</w:t>
       </w:r>
@@ -4873,8 +4924,8 @@
         <w:pStyle w:val="Heading2"/>
         <w:spacing w:after="0" w:line="360" w:lineRule="auto"/>
       </w:pPr>
-      <w:bookmarkStart w:id="20" w:name="h.wk55asxytfnv" w:colFirst="0" w:colLast="0"/>
-      <w:bookmarkEnd w:id="20"/>
+      <w:bookmarkStart w:id="24" w:name="h.wk55asxytfnv" w:colFirst="0" w:colLast="0"/>
+      <w:bookmarkEnd w:id="24"/>
       <w:r>
         <w:t>Story 21: Secured Login to Customized Home Page</w:t>
       </w:r>
@@ -5039,8 +5090,6 @@
             <w:r>
               <w:t xml:space="preserve"> </w:t>
             </w:r>
-            <w:bookmarkStart w:id="21" w:name="_GoBack"/>
-            <w:bookmarkEnd w:id="21"/>
             <w:r>
               <w:t>type from the user</w:t>
             </w:r>
@@ -5556,7 +5605,7 @@
 </file>
 
 <file path=word/endnotes.xml><?xml version="1.0" encoding="utf-8"?>
-<w:endnotes xmlns:wpc="http://schemas.microsoft.com/office/word/2010/wordprocessingCanvas" xmlns:mc="http://schemas.openxmlformats.org/markup-compatibility/2006" xmlns:o="urn:schemas-microsoft-com:office:office" xmlns:r="http://schemas.openxmlformats.org/officeDocument/2006/relationships" xmlns:m="http://schemas.openxmlformats.org/officeDocument/2006/math" xmlns:v="urn:schemas-microsoft-com:vml" xmlns:wp14="http://schemas.microsoft.com/office/word/2010/wordprocessingDrawing" xmlns:wp="http://schemas.openxmlformats.org/drawingml/2006/wordprocessingDrawing" xmlns:w10="urn:schemas-microsoft-com:office:word" xmlns:w="http://schemas.openxmlformats.org/wordprocessingml/2006/main" xmlns:w14="http://schemas.microsoft.com/office/word/2010/wordml" xmlns:w15="http://schemas.microsoft.com/office/word/2012/wordml" xmlns:wpg="http://schemas.microsoft.com/office/word/2010/wordprocessingGroup" xmlns:wpi="http://schemas.microsoft.com/office/word/2010/wordprocessingInk" xmlns:wne="http://schemas.microsoft.com/office/word/2006/wordml" xmlns:wps="http://schemas.microsoft.com/office/word/2010/wordprocessingShape" mc:Ignorable="w14 w15 wp14">
+<w:endnotes xmlns:wpc="http://schemas.microsoft.com/office/word/2010/wordprocessingCanvas" xmlns:mo="http://schemas.microsoft.com/office/mac/office/2008/main" xmlns:mc="http://schemas.openxmlformats.org/markup-compatibility/2006" xmlns:mv="urn:schemas-microsoft-com:mac:vml" xmlns:o="urn:schemas-microsoft-com:office:office" xmlns:r="http://schemas.openxmlformats.org/officeDocument/2006/relationships" xmlns:m="http://schemas.openxmlformats.org/officeDocument/2006/math" xmlns:v="urn:schemas-microsoft-com:vml" xmlns:wp14="http://schemas.microsoft.com/office/word/2010/wordprocessingDrawing" xmlns:wp="http://schemas.openxmlformats.org/drawingml/2006/wordprocessingDrawing" xmlns:w10="urn:schemas-microsoft-com:office:word" xmlns:w="http://schemas.openxmlformats.org/wordprocessingml/2006/main" xmlns:w14="http://schemas.microsoft.com/office/word/2010/wordml" xmlns:w15="http://schemas.microsoft.com/office/word/2012/wordml" xmlns:wpg="http://schemas.microsoft.com/office/word/2010/wordprocessingGroup" xmlns:wpi="http://schemas.microsoft.com/office/word/2010/wordprocessingInk" xmlns:wne="http://schemas.microsoft.com/office/word/2006/wordml" xmlns:wps="http://schemas.microsoft.com/office/word/2010/wordprocessingShape" mc:Ignorable="w14 w15 wp14">
   <w:endnote w:type="separator" w:id="-1">
     <w:p>
       <w:pPr>
@@ -5581,7 +5630,7 @@
 </file>
 
 <file path=word/footer1.xml><?xml version="1.0" encoding="utf-8"?>
-<w:ftr xmlns:wpc="http://schemas.microsoft.com/office/word/2010/wordprocessingCanvas" xmlns:mc="http://schemas.openxmlformats.org/markup-compatibility/2006" xmlns:o="urn:schemas-microsoft-com:office:office" xmlns:r="http://schemas.openxmlformats.org/officeDocument/2006/relationships" xmlns:m="http://schemas.openxmlformats.org/officeDocument/2006/math" xmlns:v="urn:schemas-microsoft-com:vml" xmlns:wp14="http://schemas.microsoft.com/office/word/2010/wordprocessingDrawing" xmlns:wp="http://schemas.openxmlformats.org/drawingml/2006/wordprocessingDrawing" xmlns:w10="urn:schemas-microsoft-com:office:word" xmlns:w="http://schemas.openxmlformats.org/wordprocessingml/2006/main" xmlns:w14="http://schemas.microsoft.com/office/word/2010/wordml" xmlns:w15="http://schemas.microsoft.com/office/word/2012/wordml" xmlns:wpg="http://schemas.microsoft.com/office/word/2010/wordprocessingGroup" xmlns:wpi="http://schemas.microsoft.com/office/word/2010/wordprocessingInk" xmlns:wne="http://schemas.microsoft.com/office/word/2006/wordml" xmlns:wps="http://schemas.microsoft.com/office/word/2010/wordprocessingShape" mc:Ignorable="w14 w15 wp14">
+<w:ftr xmlns:wpc="http://schemas.microsoft.com/office/word/2010/wordprocessingCanvas" xmlns:mo="http://schemas.microsoft.com/office/mac/office/2008/main" xmlns:mc="http://schemas.openxmlformats.org/markup-compatibility/2006" xmlns:mv="urn:schemas-microsoft-com:mac:vml" xmlns:o="urn:schemas-microsoft-com:office:office" xmlns:r="http://schemas.openxmlformats.org/officeDocument/2006/relationships" xmlns:m="http://schemas.openxmlformats.org/officeDocument/2006/math" xmlns:v="urn:schemas-microsoft-com:vml" xmlns:wp14="http://schemas.microsoft.com/office/word/2010/wordprocessingDrawing" xmlns:wp="http://schemas.openxmlformats.org/drawingml/2006/wordprocessingDrawing" xmlns:w10="urn:schemas-microsoft-com:office:word" xmlns:w="http://schemas.openxmlformats.org/wordprocessingml/2006/main" xmlns:w14="http://schemas.microsoft.com/office/word/2010/wordml" xmlns:w15="http://schemas.microsoft.com/office/word/2012/wordml" xmlns:wpg="http://schemas.microsoft.com/office/word/2010/wordprocessingGroup" xmlns:wpi="http://schemas.microsoft.com/office/word/2010/wordprocessingInk" xmlns:wne="http://schemas.microsoft.com/office/word/2006/wordml" xmlns:wps="http://schemas.microsoft.com/office/word/2010/wordprocessingShape" mc:Ignorable="w14 w15 wp14">
   <w:p>
     <w:pPr>
       <w:tabs>
@@ -5604,7 +5653,7 @@
       <w:rPr>
         <w:noProof/>
       </w:rPr>
-      <w:t>1</w:t>
+      <w:t>6</w:t>
     </w:r>
     <w:r>
       <w:fldChar w:fldCharType="end"/>
@@ -5623,7 +5672,7 @@
 </file>
 
 <file path=word/footnotes.xml><?xml version="1.0" encoding="utf-8"?>
-<w:footnotes xmlns:wpc="http://schemas.microsoft.com/office/word/2010/wordprocessingCanvas" xmlns:mc="http://schemas.openxmlformats.org/markup-compatibility/2006" xmlns:o="urn:schemas-microsoft-com:office:office" xmlns:r="http://schemas.openxmlformats.org/officeDocument/2006/relationships" xmlns:m="http://schemas.openxmlformats.org/officeDocument/2006/math" xmlns:v="urn:schemas-microsoft-com:vml" xmlns:wp14="http://schemas.microsoft.com/office/word/2010/wordprocessingDrawing" xmlns:wp="http://schemas.openxmlformats.org/drawingml/2006/wordprocessingDrawing" xmlns:w10="urn:schemas-microsoft-com:office:word" xmlns:w="http://schemas.openxmlformats.org/wordprocessingml/2006/main" xmlns:w14="http://schemas.microsoft.com/office/word/2010/wordml" xmlns:w15="http://schemas.microsoft.com/office/word/2012/wordml" xmlns:wpg="http://schemas.microsoft.com/office/word/2010/wordprocessingGroup" xmlns:wpi="http://schemas.microsoft.com/office/word/2010/wordprocessingInk" xmlns:wne="http://schemas.microsoft.com/office/word/2006/wordml" xmlns:wps="http://schemas.microsoft.com/office/word/2010/wordprocessingShape" mc:Ignorable="w14 w15 wp14">
+<w:footnotes xmlns:wpc="http://schemas.microsoft.com/office/word/2010/wordprocessingCanvas" xmlns:mo="http://schemas.microsoft.com/office/mac/office/2008/main" xmlns:mc="http://schemas.openxmlformats.org/markup-compatibility/2006" xmlns:mv="urn:schemas-microsoft-com:mac:vml" xmlns:o="urn:schemas-microsoft-com:office:office" xmlns:r="http://schemas.openxmlformats.org/officeDocument/2006/relationships" xmlns:m="http://schemas.openxmlformats.org/officeDocument/2006/math" xmlns:v="urn:schemas-microsoft-com:vml" xmlns:wp14="http://schemas.microsoft.com/office/word/2010/wordprocessingDrawing" xmlns:wp="http://schemas.openxmlformats.org/drawingml/2006/wordprocessingDrawing" xmlns:w10="urn:schemas-microsoft-com:office:word" xmlns:w="http://schemas.openxmlformats.org/wordprocessingml/2006/main" xmlns:w14="http://schemas.microsoft.com/office/word/2010/wordml" xmlns:w15="http://schemas.microsoft.com/office/word/2012/wordml" xmlns:wpg="http://schemas.microsoft.com/office/word/2010/wordprocessingGroup" xmlns:wpi="http://schemas.microsoft.com/office/word/2010/wordprocessingInk" xmlns:wne="http://schemas.microsoft.com/office/word/2006/wordml" xmlns:wps="http://schemas.microsoft.com/office/word/2010/wordprocessingShape" mc:Ignorable="w14 w15 wp14">
   <w:footnote w:type="separator" w:id="-1">
     <w:p>
       <w:pPr>
@@ -5665,7 +5714,7 @@
       </w:pPr>
     </w:pPrDefault>
   </w:docDefaults>
-  <w:latentStyles w:defLockedState="0" w:defUIPriority="99" w:defSemiHidden="0" w:defUnhideWhenUsed="0" w:defQFormat="0" w:count="371">
+  <w:latentStyles w:defLockedState="0" w:defUIPriority="99" w:defSemiHidden="0" w:defUnhideWhenUsed="0" w:defQFormat="0" w:count="380">
     <w:lsdException w:name="Normal" w:uiPriority="0" w:qFormat="1"/>
     <w:lsdException w:name="heading 1" w:uiPriority="9" w:qFormat="1"/>
     <w:lsdException w:name="heading 2" w:semiHidden="1" w:uiPriority="9" w:unhideWhenUsed="1" w:qFormat="1"/>
@@ -6213,8 +6262,11 @@
     <w:tblPr>
       <w:tblStyleRowBandSize w:val="1"/>
       <w:tblStyleColBandSize w:val="1"/>
+      <w:tblInd w:w="0" w:type="dxa"/>
       <w:tblCellMar>
+        <w:top w:w="0" w:type="dxa"/>
         <w:left w:w="115" w:type="dxa"/>
+        <w:bottom w:w="0" w:type="dxa"/>
         <w:right w:w="115" w:type="dxa"/>
       </w:tblCellMar>
     </w:tblPr>
@@ -6227,8 +6279,11 @@
     <w:tblPr>
       <w:tblStyleRowBandSize w:val="1"/>
       <w:tblStyleColBandSize w:val="1"/>
+      <w:tblInd w:w="0" w:type="dxa"/>
       <w:tblCellMar>
+        <w:top w:w="0" w:type="dxa"/>
         <w:left w:w="115" w:type="dxa"/>
+        <w:bottom w:w="0" w:type="dxa"/>
         <w:right w:w="115" w:type="dxa"/>
       </w:tblCellMar>
     </w:tblPr>
@@ -6356,8 +6411,11 @@
     <w:tblPr>
       <w:tblStyleRowBandSize w:val="1"/>
       <w:tblStyleColBandSize w:val="1"/>
+      <w:tblInd w:w="0" w:type="dxa"/>
       <w:tblCellMar>
+        <w:top w:w="0" w:type="dxa"/>
         <w:left w:w="115" w:type="dxa"/>
+        <w:bottom w:w="0" w:type="dxa"/>
         <w:right w:w="115" w:type="dxa"/>
       </w:tblCellMar>
     </w:tblPr>
@@ -6485,8 +6543,11 @@
     <w:tblPr>
       <w:tblStyleRowBandSize w:val="1"/>
       <w:tblStyleColBandSize w:val="1"/>
+      <w:tblInd w:w="0" w:type="dxa"/>
       <w:tblCellMar>
+        <w:top w:w="0" w:type="dxa"/>
         <w:left w:w="115" w:type="dxa"/>
+        <w:bottom w:w="0" w:type="dxa"/>
         <w:right w:w="115" w:type="dxa"/>
       </w:tblCellMar>
     </w:tblPr>
@@ -6614,8 +6675,11 @@
     <w:tblPr>
       <w:tblStyleRowBandSize w:val="1"/>
       <w:tblStyleColBandSize w:val="1"/>
+      <w:tblInd w:w="0" w:type="dxa"/>
       <w:tblCellMar>
+        <w:top w:w="0" w:type="dxa"/>
         <w:left w:w="115" w:type="dxa"/>
+        <w:bottom w:w="0" w:type="dxa"/>
         <w:right w:w="115" w:type="dxa"/>
       </w:tblCellMar>
     </w:tblPr>
@@ -6743,8 +6807,11 @@
     <w:tblPr>
       <w:tblStyleRowBandSize w:val="1"/>
       <w:tblStyleColBandSize w:val="1"/>
+      <w:tblInd w:w="0" w:type="dxa"/>
       <w:tblCellMar>
+        <w:top w:w="0" w:type="dxa"/>
         <w:left w:w="115" w:type="dxa"/>
+        <w:bottom w:w="0" w:type="dxa"/>
         <w:right w:w="115" w:type="dxa"/>
       </w:tblCellMar>
     </w:tblPr>
@@ -6872,8 +6939,11 @@
     <w:tblPr>
       <w:tblStyleRowBandSize w:val="1"/>
       <w:tblStyleColBandSize w:val="1"/>
+      <w:tblInd w:w="0" w:type="dxa"/>
       <w:tblCellMar>
+        <w:top w:w="0" w:type="dxa"/>
         <w:left w:w="115" w:type="dxa"/>
+        <w:bottom w:w="0" w:type="dxa"/>
         <w:right w:w="115" w:type="dxa"/>
       </w:tblCellMar>
     </w:tblPr>
@@ -7001,8 +7071,11 @@
     <w:tblPr>
       <w:tblStyleRowBandSize w:val="1"/>
       <w:tblStyleColBandSize w:val="1"/>
+      <w:tblInd w:w="0" w:type="dxa"/>
       <w:tblCellMar>
+        <w:top w:w="0" w:type="dxa"/>
         <w:left w:w="85" w:type="dxa"/>
+        <w:bottom w:w="0" w:type="dxa"/>
         <w:right w:w="85" w:type="dxa"/>
       </w:tblCellMar>
     </w:tblPr>
@@ -7015,8 +7088,11 @@
     <w:tblPr>
       <w:tblStyleRowBandSize w:val="1"/>
       <w:tblStyleColBandSize w:val="1"/>
+      <w:tblInd w:w="0" w:type="dxa"/>
       <w:tblCellMar>
+        <w:top w:w="0" w:type="dxa"/>
         <w:left w:w="115" w:type="dxa"/>
+        <w:bottom w:w="0" w:type="dxa"/>
         <w:right w:w="115" w:type="dxa"/>
       </w:tblCellMar>
     </w:tblPr>
@@ -7029,8 +7105,11 @@
     <w:tblPr>
       <w:tblStyleRowBandSize w:val="1"/>
       <w:tblStyleColBandSize w:val="1"/>
+      <w:tblInd w:w="0" w:type="dxa"/>
       <w:tblCellMar>
+        <w:top w:w="0" w:type="dxa"/>
         <w:left w:w="115" w:type="dxa"/>
+        <w:bottom w:w="0" w:type="dxa"/>
         <w:right w:w="115" w:type="dxa"/>
       </w:tblCellMar>
     </w:tblPr>
@@ -7158,8 +7237,11 @@
     <w:tblPr>
       <w:tblStyleRowBandSize w:val="1"/>
       <w:tblStyleColBandSize w:val="1"/>
+      <w:tblInd w:w="0" w:type="dxa"/>
       <w:tblCellMar>
+        <w:top w:w="0" w:type="dxa"/>
         <w:left w:w="115" w:type="dxa"/>
+        <w:bottom w:w="0" w:type="dxa"/>
         <w:right w:w="115" w:type="dxa"/>
       </w:tblCellMar>
     </w:tblPr>
@@ -7287,8 +7369,11 @@
     <w:tblPr>
       <w:tblStyleRowBandSize w:val="1"/>
       <w:tblStyleColBandSize w:val="1"/>
+      <w:tblInd w:w="0" w:type="dxa"/>
       <w:tblCellMar>
+        <w:top w:w="0" w:type="dxa"/>
         <w:left w:w="115" w:type="dxa"/>
+        <w:bottom w:w="0" w:type="dxa"/>
         <w:right w:w="115" w:type="dxa"/>
       </w:tblCellMar>
     </w:tblPr>
@@ -7416,8 +7501,11 @@
     <w:tblPr>
       <w:tblStyleRowBandSize w:val="1"/>
       <w:tblStyleColBandSize w:val="1"/>
+      <w:tblInd w:w="0" w:type="dxa"/>
       <w:tblCellMar>
+        <w:top w:w="0" w:type="dxa"/>
         <w:left w:w="115" w:type="dxa"/>
+        <w:bottom w:w="0" w:type="dxa"/>
         <w:right w:w="115" w:type="dxa"/>
       </w:tblCellMar>
     </w:tblPr>
@@ -7545,8 +7633,11 @@
     <w:tblPr>
       <w:tblStyleRowBandSize w:val="1"/>
       <w:tblStyleColBandSize w:val="1"/>
+      <w:tblInd w:w="0" w:type="dxa"/>
       <w:tblCellMar>
+        <w:top w:w="0" w:type="dxa"/>
         <w:left w:w="115" w:type="dxa"/>
+        <w:bottom w:w="0" w:type="dxa"/>
         <w:right w:w="115" w:type="dxa"/>
       </w:tblCellMar>
     </w:tblPr>

</xml_diff>